<commit_message>
docs: add lab 2
</commit_message>
<xml_diff>
--- a/Documents/ClassN01_Group_7_Lab_report_2.docx
+++ b/Documents/ClassN01_Group_7_Lab_report_2.docx
@@ -5,7 +5,7 @@
     <w:p>
       <w:pPr>
         <w:spacing w:before="70" w:lineRule="auto"/>
-        <w:ind w:left="282" w:right="20" w:firstLine="0"/>
+        <w:ind w:left="282" w:right="20" w:firstLine="438"/>
         <w:jc w:val="center"/>
         <w:rPr>
           <w:sz w:val="32"/>
@@ -1520,12 +1520,12 @@
                 <wp:extent cx="6248400" cy="8102600"/>
                 <wp:effectExtent b="0" l="0" r="0" t="0"/>
                 <wp:wrapNone/>
-                <wp:docPr id="1" name="image4.png"/>
+                <wp:docPr id="1" name="image3.png"/>
                 <a:graphic>
                   <a:graphicData uri="http://schemas.openxmlformats.org/drawingml/2006/picture">
                     <pic:pic>
                       <pic:nvPicPr>
-                        <pic:cNvPr id="0" name="image4.png"/>
+                        <pic:cNvPr id="0" name="image3.png"/>
                         <pic:cNvPicPr preferRelativeResize="0"/>
                       </pic:nvPicPr>
                       <pic:blipFill>
@@ -1974,7 +1974,7 @@
     </w:p>
     <w:sdt>
       <w:sdtPr>
-        <w:id w:val="471895049"/>
+        <w:id w:val="875646477"/>
         <w:docPartObj>
           <w:docPartGallery w:val="Table of Contents"/>
           <w:docPartUnique w:val="1"/>
@@ -1988,13 +1988,16 @@
             </w:tabs>
             <w:spacing w:before="60" w:lineRule="auto"/>
             <w:rPr>
+              <w:rFonts w:ascii="Arial" w:cs="Arial" w:eastAsia="Arial" w:hAnsi="Arial"/>
+              <w:b w:val="1"/>
+              <w:bCs w:val="1"/>
               <w:i w:val="0"/>
               <w:iCs w:val="0"/>
               <w:smallCaps w:val="0"/>
               <w:strike w:val="0"/>
               <w:color w:val="000000"/>
-              <w:sz w:val="26"/>
-              <w:szCs w:val="26"/>
+              <w:sz w:val="22"/>
+              <w:szCs w:val="22"/>
               <w:u w:val="none"/>
               <w:shd w:fill="auto" w:val="clear"/>
               <w:vertAlign w:val="baseline"/>
@@ -2008,6 +2011,9 @@
           <w:hyperlink w:anchor="_xtb5n0clmiru">
             <w:r>
               <w:rPr>
+                <w:rFonts w:ascii="Times New Roman" w:cs="Times New Roman" w:eastAsia="Times New Roman" w:hAnsi="Times New Roman"/>
+                <w:b w:val="0"/>
+                <w:bCs w:val="0"/>
                 <w:i w:val="0"/>
                 <w:iCs w:val="0"/>
                 <w:smallCaps w:val="0"/>
@@ -2038,13 +2044,16 @@
             </w:tabs>
             <w:spacing w:before="60" w:lineRule="auto"/>
             <w:rPr>
+              <w:rFonts w:ascii="Arial" w:cs="Arial" w:eastAsia="Arial" w:hAnsi="Arial"/>
+              <w:b w:val="1"/>
+              <w:bCs w:val="1"/>
               <w:i w:val="0"/>
               <w:iCs w:val="0"/>
               <w:smallCaps w:val="0"/>
               <w:strike w:val="0"/>
               <w:color w:val="000000"/>
-              <w:sz w:val="26"/>
-              <w:szCs w:val="26"/>
+              <w:sz w:val="22"/>
+              <w:szCs w:val="22"/>
               <w:u w:val="none"/>
               <w:shd w:fill="auto" w:val="clear"/>
               <w:vertAlign w:val="baseline"/>
@@ -2053,6 +2062,9 @@
           <w:hyperlink w:anchor="">
             <w:r>
               <w:rPr>
+                <w:rFonts w:ascii="Times New Roman" w:cs="Times New Roman" w:eastAsia="Times New Roman" w:hAnsi="Times New Roman"/>
+                <w:b w:val="0"/>
+                <w:bCs w:val="0"/>
                 <w:i w:val="0"/>
                 <w:iCs w:val="0"/>
                 <w:smallCaps w:val="0"/>
@@ -2084,13 +2096,16 @@
             <w:spacing w:before="60" w:lineRule="auto"/>
             <w:ind w:left="360" w:firstLine="0"/>
             <w:rPr>
+              <w:rFonts w:ascii="Arial" w:cs="Arial" w:eastAsia="Arial" w:hAnsi="Arial"/>
+              <w:b w:val="0"/>
+              <w:bCs w:val="0"/>
               <w:i w:val="0"/>
               <w:iCs w:val="0"/>
               <w:smallCaps w:val="0"/>
               <w:strike w:val="0"/>
               <w:color w:val="000000"/>
-              <w:sz w:val="26"/>
-              <w:szCs w:val="26"/>
+              <w:sz w:val="22"/>
+              <w:szCs w:val="22"/>
               <w:u w:val="none"/>
               <w:shd w:fill="auto" w:val="clear"/>
               <w:vertAlign w:val="baseline"/>
@@ -2099,6 +2114,9 @@
           <w:hyperlink w:anchor="_shl5nzfrrx3r">
             <w:r>
               <w:rPr>
+                <w:rFonts w:ascii="Times New Roman" w:cs="Times New Roman" w:eastAsia="Times New Roman" w:hAnsi="Times New Roman"/>
+                <w:b w:val="0"/>
+                <w:bCs w:val="0"/>
                 <w:i w:val="0"/>
                 <w:iCs w:val="0"/>
                 <w:smallCaps w:val="0"/>
@@ -2130,13 +2148,16 @@
             <w:spacing w:before="60" w:lineRule="auto"/>
             <w:ind w:left="360" w:firstLine="0"/>
             <w:rPr>
+              <w:rFonts w:ascii="Arial" w:cs="Arial" w:eastAsia="Arial" w:hAnsi="Arial"/>
+              <w:b w:val="0"/>
+              <w:bCs w:val="0"/>
               <w:i w:val="0"/>
               <w:iCs w:val="0"/>
               <w:smallCaps w:val="0"/>
               <w:strike w:val="0"/>
               <w:color w:val="000000"/>
-              <w:sz w:val="26"/>
-              <w:szCs w:val="26"/>
+              <w:sz w:val="22"/>
+              <w:szCs w:val="22"/>
               <w:u w:val="none"/>
               <w:shd w:fill="auto" w:val="clear"/>
               <w:vertAlign w:val="baseline"/>
@@ -2145,6 +2166,9 @@
           <w:hyperlink w:anchor="_q2p2rlhst4cf">
             <w:r>
               <w:rPr>
+                <w:rFonts w:ascii="Times New Roman" w:cs="Times New Roman" w:eastAsia="Times New Roman" w:hAnsi="Times New Roman"/>
+                <w:b w:val="0"/>
+                <w:bCs w:val="0"/>
                 <w:i w:val="0"/>
                 <w:iCs w:val="0"/>
                 <w:smallCaps w:val="0"/>
@@ -2175,13 +2199,16 @@
             </w:tabs>
             <w:spacing w:before="60" w:lineRule="auto"/>
             <w:rPr>
+              <w:rFonts w:ascii="Arial" w:cs="Arial" w:eastAsia="Arial" w:hAnsi="Arial"/>
+              <w:b w:val="1"/>
+              <w:bCs w:val="1"/>
               <w:i w:val="0"/>
               <w:iCs w:val="0"/>
               <w:smallCaps w:val="0"/>
               <w:strike w:val="0"/>
               <w:color w:val="000000"/>
-              <w:sz w:val="26"/>
-              <w:szCs w:val="26"/>
+              <w:sz w:val="22"/>
+              <w:szCs w:val="22"/>
               <w:u w:val="none"/>
               <w:shd w:fill="auto" w:val="clear"/>
               <w:vertAlign w:val="baseline"/>
@@ -2190,6 +2217,9 @@
           <w:hyperlink w:anchor="">
             <w:r>
               <w:rPr>
+                <w:rFonts w:ascii="Times New Roman" w:cs="Times New Roman" w:eastAsia="Times New Roman" w:hAnsi="Times New Roman"/>
+                <w:b w:val="0"/>
+                <w:bCs w:val="0"/>
                 <w:i w:val="0"/>
                 <w:iCs w:val="0"/>
                 <w:smallCaps w:val="0"/>
@@ -2221,13 +2251,16 @@
             <w:spacing w:before="60" w:lineRule="auto"/>
             <w:ind w:left="360" w:firstLine="0"/>
             <w:rPr>
+              <w:rFonts w:ascii="Arial" w:cs="Arial" w:eastAsia="Arial" w:hAnsi="Arial"/>
+              <w:b w:val="0"/>
+              <w:bCs w:val="0"/>
               <w:i w:val="0"/>
               <w:iCs w:val="0"/>
               <w:smallCaps w:val="0"/>
               <w:strike w:val="0"/>
               <w:color w:val="000000"/>
-              <w:sz w:val="26"/>
-              <w:szCs w:val="26"/>
+              <w:sz w:val="22"/>
+              <w:szCs w:val="22"/>
               <w:u w:val="none"/>
               <w:shd w:fill="auto" w:val="clear"/>
               <w:vertAlign w:val="baseline"/>
@@ -2236,6 +2269,9 @@
           <w:hyperlink w:anchor="_1876vart2nyv">
             <w:r>
               <w:rPr>
+                <w:rFonts w:ascii="Times New Roman" w:cs="Times New Roman" w:eastAsia="Times New Roman" w:hAnsi="Times New Roman"/>
+                <w:b w:val="0"/>
+                <w:bCs w:val="0"/>
                 <w:i w:val="0"/>
                 <w:iCs w:val="0"/>
                 <w:smallCaps w:val="0"/>
@@ -2267,13 +2303,16 @@
             <w:spacing w:before="60" w:lineRule="auto"/>
             <w:ind w:left="360" w:firstLine="0"/>
             <w:rPr>
+              <w:rFonts w:ascii="Arial" w:cs="Arial" w:eastAsia="Arial" w:hAnsi="Arial"/>
+              <w:b w:val="0"/>
+              <w:bCs w:val="0"/>
               <w:i w:val="0"/>
               <w:iCs w:val="0"/>
               <w:smallCaps w:val="0"/>
               <w:strike w:val="0"/>
               <w:color w:val="000000"/>
-              <w:sz w:val="26"/>
-              <w:szCs w:val="26"/>
+              <w:sz w:val="22"/>
+              <w:szCs w:val="22"/>
               <w:u w:val="none"/>
               <w:shd w:fill="auto" w:val="clear"/>
               <w:vertAlign w:val="baseline"/>
@@ -2282,6 +2321,9 @@
           <w:hyperlink w:anchor="_le8hyuvvc0o6">
             <w:r>
               <w:rPr>
+                <w:rFonts w:ascii="Times New Roman" w:cs="Times New Roman" w:eastAsia="Times New Roman" w:hAnsi="Times New Roman"/>
+                <w:b w:val="0"/>
+                <w:bCs w:val="0"/>
                 <w:i w:val="0"/>
                 <w:iCs w:val="0"/>
                 <w:smallCaps w:val="0"/>
@@ -2312,13 +2354,16 @@
             </w:tabs>
             <w:spacing w:before="60" w:lineRule="auto"/>
             <w:rPr>
+              <w:rFonts w:ascii="Arial" w:cs="Arial" w:eastAsia="Arial" w:hAnsi="Arial"/>
+              <w:b w:val="1"/>
+              <w:bCs w:val="1"/>
               <w:i w:val="0"/>
               <w:iCs w:val="0"/>
               <w:smallCaps w:val="0"/>
               <w:strike w:val="0"/>
               <w:color w:val="000000"/>
-              <w:sz w:val="26"/>
-              <w:szCs w:val="26"/>
+              <w:sz w:val="22"/>
+              <w:szCs w:val="22"/>
               <w:u w:val="none"/>
               <w:shd w:fill="auto" w:val="clear"/>
               <w:vertAlign w:val="baseline"/>
@@ -2327,6 +2372,9 @@
           <w:hyperlink w:anchor="">
             <w:r>
               <w:rPr>
+                <w:rFonts w:ascii="Times New Roman" w:cs="Times New Roman" w:eastAsia="Times New Roman" w:hAnsi="Times New Roman"/>
+                <w:b w:val="0"/>
+                <w:bCs w:val="0"/>
                 <w:i w:val="0"/>
                 <w:iCs w:val="0"/>
                 <w:smallCaps w:val="0"/>
@@ -2339,7 +2387,7 @@
                 <w:vertAlign w:val="baseline"/>
                 <w:rtl w:val="0"/>
               </w:rPr>
-              <w:t xml:space="preserve">4. Lab Specific Section: III. Component Identification (Product Catalog)</w:t>
+              <w:t xml:space="preserve">4. Lab Specific Section: III. Component Diagram Modeling</w:t>
               <w:tab/>
               <w:t xml:space="preserve">5</w:t>
             </w:r>
@@ -2357,13 +2405,16 @@
             </w:tabs>
             <w:spacing w:before="60" w:lineRule="auto"/>
             <w:rPr>
+              <w:rFonts w:ascii="Arial" w:cs="Arial" w:eastAsia="Arial" w:hAnsi="Arial"/>
+              <w:b w:val="1"/>
+              <w:bCs w:val="1"/>
               <w:i w:val="0"/>
               <w:iCs w:val="0"/>
               <w:smallCaps w:val="0"/>
               <w:strike w:val="0"/>
               <w:color w:val="000000"/>
-              <w:sz w:val="26"/>
-              <w:szCs w:val="26"/>
+              <w:sz w:val="22"/>
+              <w:szCs w:val="22"/>
               <w:u w:val="none"/>
               <w:shd w:fill="auto" w:val="clear"/>
               <w:vertAlign w:val="baseline"/>
@@ -2372,6 +2423,9 @@
           <w:hyperlink w:anchor="_yt55toifyow7">
             <w:r>
               <w:rPr>
+                <w:rFonts w:ascii="Times New Roman" w:cs="Times New Roman" w:eastAsia="Times New Roman" w:hAnsi="Times New Roman"/>
+                <w:b w:val="0"/>
+                <w:bCs w:val="0"/>
                 <w:i w:val="0"/>
                 <w:iCs w:val="0"/>
                 <w:smallCaps w:val="0"/>
@@ -3548,19 +3602,506 @@
       </w:pPr>
       <w:r>
         <w:rPr>
-          <w:sz w:val="26"/>
-          <w:szCs w:val="26"/>
+          <w:rtl w:val="0"/>
+        </w:rPr>
+      </w:r>
+    </w:p>
+    <w:p>
+      <w:pPr>
+        <w:pStyle w:val="Heading1"/>
+        <w:spacing w:after="60" w:before="60" w:lineRule="auto"/>
+        <w:rPr>
+          <w:rFonts w:ascii="Times New Roman" w:cs="Times New Roman" w:eastAsia="Times New Roman" w:hAnsi="Times New Roman"/>
+          <w:b w:val="1"/>
+          <w:bCs w:val="1"/>
+          <w:color w:val="000000"/>
+          <w:sz w:val="30"/>
+          <w:szCs w:val="30"/>
+        </w:rPr>
+      </w:pPr>
+      <w:r>
+        <w:rPr>
+          <w:rFonts w:ascii="Times New Roman" w:cs="Times New Roman" w:eastAsia="Times New Roman" w:hAnsi="Times New Roman"/>
+          <w:b w:val="1"/>
+          <w:bCs w:val="1"/>
+          <w:color w:val="000000"/>
+          <w:sz w:val="30"/>
+          <w:szCs w:val="30"/>
+          <w:rtl w:val="0"/>
+        </w:rPr>
+        <w:t xml:space="preserve">3. Lab Specific Section: II. Component Identification (Product Catalog)</w:t>
+      </w:r>
+    </w:p>
+    <w:p>
+      <w:pPr>
+        <w:rPr>
+          <w:sz w:val="26"/>
+          <w:szCs w:val="26"/>
+        </w:rPr>
+      </w:pPr>
+      <w:r>
+        <w:rPr>
+          <w:sz w:val="26"/>
+          <w:szCs w:val="26"/>
+          <w:rtl w:val="0"/>
+        </w:rPr>
+        <w:t xml:space="preserve">This section breaks down the critical </w:t>
+      </w:r>
+      <w:r>
+        <w:rPr>
+          <w:b w:val="1"/>
+          <w:bCs w:val="1"/>
+          <w:sz w:val="26"/>
+          <w:szCs w:val="26"/>
+          <w:rtl w:val="0"/>
+        </w:rPr>
+        <w:t xml:space="preserve">"Make a Reservation"</w:t>
+      </w:r>
+      <w:r>
+        <w:rPr>
+          <w:sz w:val="26"/>
+          <w:szCs w:val="26"/>
+          <w:rtl w:val="0"/>
+        </w:rPr>
+        <w:t xml:space="preserve"> feature into concrete software components residing in the top three layers.</w:t>
+      </w:r>
+    </w:p>
+    <w:p>
+      <w:pPr>
+        <w:pStyle w:val="Heading2"/>
+        <w:rPr>
+          <w:rFonts w:ascii="Times New Roman" w:cs="Times New Roman" w:eastAsia="Times New Roman" w:hAnsi="Times New Roman"/>
+          <w:b w:val="1"/>
+          <w:bCs w:val="1"/>
+          <w:color w:val="000000"/>
+          <w:sz w:val="30"/>
+          <w:szCs w:val="30"/>
+        </w:rPr>
+      </w:pPr>
+      <w:bookmarkStart w:colFirst="0" w:colLast="0" w:name="_1876vart2nyv" w:id="3"/>
+      <w:bookmarkEnd w:id="3"/>
+      <w:r>
+        <w:rPr>
+          <w:rFonts w:ascii="Times New Roman" w:cs="Times New Roman" w:eastAsia="Times New Roman" w:hAnsi="Times New Roman"/>
+          <w:b w:val="1"/>
+          <w:bCs w:val="1"/>
+          <w:color w:val="000000"/>
+          <w:sz w:val="30"/>
+          <w:szCs w:val="30"/>
+          <w:rtl w:val="0"/>
+        </w:rPr>
+        <w:t xml:space="preserve">3.1. Identify Components</w:t>
+      </w:r>
+    </w:p>
+    <w:p>
+      <w:pPr>
+        <w:rPr>
+          <w:sz w:val="26"/>
+          <w:szCs w:val="26"/>
+        </w:rPr>
+      </w:pPr>
+      <w:r>
+        <w:rPr>
+          <w:sz w:val="26"/>
+          <w:szCs w:val="26"/>
+          <w:rtl w:val="0"/>
+        </w:rPr>
+        <w:t xml:space="preserve">Layer 1: Presentation Layer</w:t>
+      </w:r>
+    </w:p>
+    <w:p>
+      <w:pPr>
+        <w:numPr>
+          <w:ilvl w:val="0"/>
+          <w:numId w:val="3"/>
+        </w:numPr>
+        <w:ind w:left="720" w:hanging="360"/>
+        <w:rPr/>
+      </w:pPr>
+      <w:r>
+        <w:rPr>
+          <w:sz w:val="26"/>
+          <w:szCs w:val="26"/>
+          <w:rtl w:val="0"/>
+        </w:rPr>
+        <w:t xml:space="preserve">Component Name: BookingController</w:t>
+      </w:r>
+    </w:p>
+    <w:p>
+      <w:pPr>
+        <w:numPr>
+          <w:ilvl w:val="0"/>
+          <w:numId w:val="3"/>
+        </w:numPr>
+        <w:ind w:left="720" w:hanging="360"/>
+        <w:rPr/>
+      </w:pPr>
+      <w:r>
+        <w:rPr>
+          <w:sz w:val="26"/>
+          <w:szCs w:val="26"/>
+          <w:rtl w:val="0"/>
+        </w:rPr>
+        <w:t xml:space="preserve">Responsibility: Receives the booking request (POST /book), validates input format (forms), and delegates processing to the BookingService.</w:t>
+      </w:r>
+    </w:p>
+    <w:p>
+      <w:pPr>
+        <w:rPr>
+          <w:sz w:val="26"/>
+          <w:szCs w:val="26"/>
+        </w:rPr>
+      </w:pPr>
+      <w:r>
+        <w:rPr>
+          <w:sz w:val="26"/>
+          <w:szCs w:val="26"/>
+          <w:rtl w:val="0"/>
+        </w:rPr>
+        <w:t xml:space="preserve">Layer 2: Business Logic Layer</w:t>
+      </w:r>
+    </w:p>
+    <w:p>
+      <w:pPr>
+        <w:numPr>
+          <w:ilvl w:val="0"/>
+          <w:numId w:val="4"/>
+        </w:numPr>
+        <w:ind w:left="720" w:hanging="360"/>
+        <w:rPr/>
+      </w:pPr>
+      <w:r>
+        <w:rPr>
+          <w:sz w:val="26"/>
+          <w:szCs w:val="26"/>
+          <w:rtl w:val="0"/>
+        </w:rPr>
+        <w:t xml:space="preserve">Component Name: BookingService</w:t>
+      </w:r>
+    </w:p>
+    <w:p>
+      <w:pPr>
+        <w:numPr>
+          <w:ilvl w:val="0"/>
+          <w:numId w:val="4"/>
+        </w:numPr>
+        <w:ind w:left="720" w:hanging="360"/>
+        <w:rPr/>
+      </w:pPr>
+      <w:r>
+        <w:rPr>
+          <w:sz w:val="26"/>
+          <w:szCs w:val="26"/>
+          <w:rtl w:val="0"/>
+        </w:rPr>
+        <w:t xml:space="preserve">Responsibility: Coordinates the reservation process. It checks room availability via RoomService, processes financial transactions via PaymentService (interface with Payment Gateway), and calculates total costs.</w:t>
+      </w:r>
+    </w:p>
+    <w:p>
+      <w:pPr>
+        <w:numPr>
+          <w:ilvl w:val="0"/>
+          <w:numId w:val="4"/>
+        </w:numPr>
+        <w:ind w:left="720" w:hanging="360"/>
+        <w:rPr/>
+      </w:pPr>
+      <w:r>
+        <w:rPr>
+          <w:sz w:val="26"/>
+          <w:szCs w:val="26"/>
+          <w:rtl w:val="0"/>
+        </w:rPr>
+        <w:t xml:space="preserve">Component Name: PaymentService</w:t>
+      </w:r>
+    </w:p>
+    <w:p>
+      <w:pPr>
+        <w:numPr>
+          <w:ilvl w:val="0"/>
+          <w:numId w:val="4"/>
+        </w:numPr>
+        <w:ind w:left="720" w:hanging="360"/>
+        <w:rPr/>
+      </w:pPr>
+      <w:r>
+        <w:rPr>
+          <w:sz w:val="26"/>
+          <w:szCs w:val="26"/>
+          <w:rtl w:val="0"/>
+        </w:rPr>
+        <w:t xml:space="preserve">Responsibility: Encapsulates the logic for communicating with the external Payment Gateway (Actor), ensuring security and isolating third-party dependencies.</w:t>
+      </w:r>
+    </w:p>
+    <w:p>
+      <w:pPr>
+        <w:rPr>
+          <w:sz w:val="26"/>
+          <w:szCs w:val="26"/>
+        </w:rPr>
+      </w:pPr>
+      <w:r>
+        <w:rPr>
+          <w:sz w:val="26"/>
+          <w:szCs w:val="26"/>
+          <w:rtl w:val="0"/>
+        </w:rPr>
+        <w:t xml:space="preserve">Layer 3: Persistence Layer</w:t>
+      </w:r>
+    </w:p>
+    <w:p>
+      <w:pPr>
+        <w:numPr>
+          <w:ilvl w:val="0"/>
+          <w:numId w:val="5"/>
+        </w:numPr>
+        <w:ind w:left="720" w:hanging="360"/>
+        <w:rPr/>
+      </w:pPr>
+      <w:r>
+        <w:rPr>
+          <w:sz w:val="26"/>
+          <w:szCs w:val="26"/>
+          <w:rtl w:val="0"/>
+        </w:rPr>
+        <w:t xml:space="preserve">Component Name: BookingRepository</w:t>
+      </w:r>
+    </w:p>
+    <w:p>
+      <w:pPr>
+        <w:numPr>
+          <w:ilvl w:val="0"/>
+          <w:numId w:val="5"/>
+        </w:numPr>
+        <w:ind w:left="720" w:hanging="360"/>
+        <w:rPr/>
+      </w:pPr>
+      <w:r>
+        <w:rPr>
+          <w:sz w:val="26"/>
+          <w:szCs w:val="26"/>
+          <w:rtl w:val="0"/>
+        </w:rPr>
+        <w:t xml:space="preserve">Responsibility: Translates the finalized booking object into a database insert command (INSERT INTO bookings...) to persist the reservation.</w:t>
+      </w:r>
+    </w:p>
+    <w:p>
+      <w:pPr>
+        <w:pStyle w:val="Heading2"/>
+        <w:rPr>
+          <w:rFonts w:ascii="Times New Roman" w:cs="Times New Roman" w:eastAsia="Times New Roman" w:hAnsi="Times New Roman"/>
+          <w:b w:val="1"/>
+          <w:bCs w:val="1"/>
+          <w:color w:val="000000"/>
+          <w:sz w:val="30"/>
+          <w:szCs w:val="30"/>
+        </w:rPr>
+      </w:pPr>
+      <w:bookmarkStart w:colFirst="0" w:colLast="0" w:name="_le8hyuvvc0o6" w:id="4"/>
+      <w:bookmarkEnd w:id="4"/>
+      <w:r>
+        <w:rPr>
+          <w:rFonts w:ascii="Times New Roman" w:cs="Times New Roman" w:eastAsia="Times New Roman" w:hAnsi="Times New Roman"/>
+          <w:b w:val="1"/>
+          <w:bCs w:val="1"/>
+          <w:color w:val="000000"/>
+          <w:sz w:val="30"/>
+          <w:szCs w:val="30"/>
+          <w:rtl w:val="0"/>
+        </w:rPr>
+        <w:t xml:space="preserve">3.2. Define Interfaces</w:t>
+      </w:r>
+    </w:p>
+    <w:p>
+      <w:pPr>
+        <w:rPr>
+          <w:sz w:val="26"/>
+          <w:szCs w:val="26"/>
+        </w:rPr>
+      </w:pPr>
+      <w:r>
+        <w:rPr>
+          <w:sz w:val="26"/>
+          <w:szCs w:val="26"/>
+          <w:rtl w:val="0"/>
+        </w:rPr>
+        <w:t xml:space="preserve">The following interfaces define the contracts between layers:</w:t>
+      </w:r>
+    </w:p>
+    <w:p>
+      <w:pPr>
+        <w:numPr>
+          <w:ilvl w:val="0"/>
+          <w:numId w:val="6"/>
+        </w:numPr>
+        <w:ind w:left="720" w:hanging="360"/>
+        <w:rPr/>
+      </w:pPr>
+      <w:r>
+        <w:rPr>
+          <w:sz w:val="26"/>
+          <w:szCs w:val="26"/>
+          <w:rtl w:val="0"/>
+        </w:rPr>
+        <w:t xml:space="preserve">Interface provided by Business Logic (for Presentation):</w:t>
+      </w:r>
+    </w:p>
+    <w:p>
+      <w:pPr>
+        <w:numPr>
+          <w:ilvl w:val="1"/>
+          <w:numId w:val="6"/>
+        </w:numPr>
+        <w:ind w:left="1440" w:hanging="360"/>
+        <w:rPr/>
+      </w:pPr>
+      <w:r>
+        <w:rPr>
+          <w:sz w:val="26"/>
+          <w:szCs w:val="26"/>
+          <w:rtl w:val="0"/>
+        </w:rPr>
+        <w:t xml:space="preserve">IBookingService.createReservation(bookingRequest: Dict) -&gt; BookingResult</w:t>
+      </w:r>
+    </w:p>
+    <w:p>
+      <w:pPr>
+        <w:numPr>
+          <w:ilvl w:val="0"/>
+          <w:numId w:val="6"/>
+        </w:numPr>
+        <w:ind w:left="720" w:hanging="360"/>
+        <w:rPr/>
+      </w:pPr>
+      <w:r>
+        <w:rPr>
+          <w:sz w:val="26"/>
+          <w:szCs w:val="26"/>
+          <w:rtl w:val="0"/>
+        </w:rPr>
+        <w:t xml:space="preserve">Interface provided by Persistence (for Business Logic):</w:t>
+      </w:r>
+    </w:p>
+    <w:p>
+      <w:pPr>
+        <w:numPr>
+          <w:ilvl w:val="1"/>
+          <w:numId w:val="6"/>
+        </w:numPr>
+        <w:ind w:left="1440" w:hanging="360"/>
+        <w:rPr/>
+      </w:pPr>
+      <w:r>
+        <w:rPr>
+          <w:sz w:val="26"/>
+          <w:szCs w:val="26"/>
+          <w:rtl w:val="0"/>
+        </w:rPr>
+        <w:t xml:space="preserve">IBookingRepository.save(booking: BookingEntity) -&gt; void</w:t>
+      </w:r>
+    </w:p>
+    <w:p>
+      <w:pPr>
+        <w:numPr>
+          <w:ilvl w:val="1"/>
+          <w:numId w:val="6"/>
+        </w:numPr>
+        <w:ind w:left="1440" w:hanging="360"/>
+        <w:rPr/>
+      </w:pPr>
+      <w:r>
+        <w:rPr>
+          <w:sz w:val="26"/>
+          <w:szCs w:val="26"/>
+          <w:rtl w:val="0"/>
+        </w:rPr>
+        <w:t xml:space="preserve">IBookingRepository.findById(bookingId: int) -&gt; BookingEntity</w:t>
+      </w:r>
+    </w:p>
+    <w:p>
+      <w:pPr>
+        <w:rPr>
+          <w:b w:val="1"/>
+          <w:bCs w:val="1"/>
+          <w:sz w:val="30"/>
+          <w:szCs w:val="30"/>
+        </w:rPr>
+      </w:pPr>
+      <w:r>
+        <w:rPr>
+          <w:rtl w:val="0"/>
+        </w:rPr>
+      </w:r>
+    </w:p>
+    <w:p>
+      <w:pPr>
+        <w:pStyle w:val="Heading1"/>
+        <w:spacing w:after="60" w:before="60" w:lineRule="auto"/>
+        <w:rPr>
+          <w:rFonts w:ascii="Times New Roman" w:cs="Times New Roman" w:eastAsia="Times New Roman" w:hAnsi="Times New Roman"/>
+          <w:b w:val="1"/>
+          <w:bCs w:val="1"/>
+          <w:color w:val="000000"/>
+          <w:sz w:val="30"/>
+          <w:szCs w:val="30"/>
+        </w:rPr>
+      </w:pPr>
+      <w:r>
+        <w:rPr>
+          <w:rFonts w:ascii="Times New Roman" w:cs="Times New Roman" w:eastAsia="Times New Roman" w:hAnsi="Times New Roman"/>
+          <w:b w:val="1"/>
+          <w:bCs w:val="1"/>
+          <w:color w:val="000000"/>
+          <w:sz w:val="30"/>
+          <w:szCs w:val="30"/>
+          <w:rtl w:val="0"/>
+        </w:rPr>
+        <w:t xml:space="preserve">4. Lab Specific Section: III. Component Diagram Modeling</w:t>
+      </w:r>
+    </w:p>
+    <w:p>
+      <w:pPr>
+        <w:rPr>
+          <w:sz w:val="26"/>
+          <w:szCs w:val="26"/>
+        </w:rPr>
+      </w:pPr>
+      <w:r>
+        <w:rPr>
+          <w:sz w:val="26"/>
+          <w:szCs w:val="26"/>
+          <w:rtl w:val="0"/>
+        </w:rPr>
+        <w:t xml:space="preserve">The UML Component Diagram below illustrates the logical view of the Layered Architecture for the Make Reservation functionality. It visually enforces the strict dependency rule (Layer 1 -&gt; Layer 2 -&gt; Layer 3):</w:t>
+      </w:r>
+    </w:p>
+    <w:p>
+      <w:pPr>
+        <w:jc w:val="center"/>
+        <w:rPr>
+          <w:b w:val="1"/>
+          <w:bCs w:val="1"/>
+          <w:sz w:val="30"/>
+          <w:szCs w:val="30"/>
+        </w:rPr>
+      </w:pPr>
+      <w:r>
+        <w:rPr>
+          <w:b w:val="1"/>
+          <w:bCs w:val="1"/>
+          <w:sz w:val="30"/>
+          <w:szCs w:val="30"/>
         </w:rPr>
         <w:drawing>
           <wp:inline distB="114300" distT="114300" distL="114300" distR="114300">
-            <wp:extent cx="3554592" cy="3554592"/>
+            <wp:extent cx="4851799" cy="3957638"/>
             <wp:effectExtent b="0" l="0" r="0" t="0"/>
-            <wp:docPr id="3" name="image3.png"/>
+            <wp:docPr id="3" name="image1.png"/>
             <a:graphic>
               <a:graphicData uri="http://schemas.openxmlformats.org/drawingml/2006/picture">
                 <pic:pic>
                   <pic:nvPicPr>
-                    <pic:cNvPr id="0" name="image3.png"/>
+                    <pic:cNvPr id="0" name="image1.png"/>
                     <pic:cNvPicPr preferRelativeResize="0"/>
                   </pic:nvPicPr>
                   <pic:blipFill>
@@ -3573,532 +4114,7 @@
                   <pic:spPr>
                     <a:xfrm>
                       <a:off x="0" y="0"/>
-                      <a:ext cx="3554592" cy="3554592"/>
-                    </a:xfrm>
-                    <a:prstGeom prst="rect"/>
-                    <a:ln/>
-                  </pic:spPr>
-                </pic:pic>
-              </a:graphicData>
-            </a:graphic>
-          </wp:inline>
-        </w:drawing>
-      </w:r>
-      <w:r>
-        <w:rPr>
-          <w:rtl w:val="0"/>
-        </w:rPr>
-      </w:r>
-    </w:p>
-    <w:p>
-      <w:pPr>
-        <w:pStyle w:val="Heading1"/>
-        <w:spacing w:after="60" w:before="60" w:lineRule="auto"/>
-        <w:rPr>
-          <w:rFonts w:ascii="Times New Roman" w:cs="Times New Roman" w:eastAsia="Times New Roman" w:hAnsi="Times New Roman"/>
-          <w:b w:val="1"/>
-          <w:bCs w:val="1"/>
-          <w:color w:val="000000"/>
-          <w:sz w:val="30"/>
-          <w:szCs w:val="30"/>
-        </w:rPr>
-      </w:pPr>
-      <w:r>
-        <w:rPr>
-          <w:rFonts w:ascii="Times New Roman" w:cs="Times New Roman" w:eastAsia="Times New Roman" w:hAnsi="Times New Roman"/>
-          <w:b w:val="1"/>
-          <w:bCs w:val="1"/>
-          <w:color w:val="000000"/>
-          <w:sz w:val="30"/>
-          <w:szCs w:val="30"/>
-          <w:rtl w:val="0"/>
-        </w:rPr>
-        <w:t xml:space="preserve">3. Lab Specific Section: II. Component Identification (Product Catalog)</w:t>
-      </w:r>
-    </w:p>
-    <w:p>
-      <w:pPr>
-        <w:rPr>
-          <w:sz w:val="26"/>
-          <w:szCs w:val="26"/>
-        </w:rPr>
-      </w:pPr>
-      <w:r>
-        <w:rPr>
-          <w:sz w:val="26"/>
-          <w:szCs w:val="26"/>
-          <w:rtl w:val="0"/>
-        </w:rPr>
-        <w:t xml:space="preserve">This section breaks down the critical </w:t>
-      </w:r>
-      <w:r>
-        <w:rPr>
-          <w:b w:val="1"/>
-          <w:bCs w:val="1"/>
-          <w:sz w:val="26"/>
-          <w:szCs w:val="26"/>
-          <w:rtl w:val="0"/>
-        </w:rPr>
-        <w:t xml:space="preserve">"Make a Reservation"</w:t>
-      </w:r>
-      <w:r>
-        <w:rPr>
-          <w:sz w:val="26"/>
-          <w:szCs w:val="26"/>
-          <w:rtl w:val="0"/>
-        </w:rPr>
-        <w:t xml:space="preserve"> feature into concrete software components residing in the top three layers.</w:t>
-      </w:r>
-    </w:p>
-    <w:p>
-      <w:pPr>
-        <w:pStyle w:val="Heading2"/>
-        <w:rPr>
-          <w:rFonts w:ascii="Times New Roman" w:cs="Times New Roman" w:eastAsia="Times New Roman" w:hAnsi="Times New Roman"/>
-          <w:b w:val="1"/>
-          <w:bCs w:val="1"/>
-          <w:color w:val="000000"/>
-          <w:sz w:val="30"/>
-          <w:szCs w:val="30"/>
-        </w:rPr>
-      </w:pPr>
-      <w:bookmarkStart w:colFirst="0" w:colLast="0" w:name="_1876vart2nyv" w:id="3"/>
-      <w:bookmarkEnd w:id="3"/>
-      <w:r>
-        <w:rPr>
-          <w:rFonts w:ascii="Times New Roman" w:cs="Times New Roman" w:eastAsia="Times New Roman" w:hAnsi="Times New Roman"/>
-          <w:b w:val="1"/>
-          <w:bCs w:val="1"/>
-          <w:color w:val="000000"/>
-          <w:sz w:val="30"/>
-          <w:szCs w:val="30"/>
-          <w:rtl w:val="0"/>
-        </w:rPr>
-        <w:t xml:space="preserve">3.1. Identify Components</w:t>
-      </w:r>
-    </w:p>
-    <w:p>
-      <w:pPr>
-        <w:rPr>
-          <w:sz w:val="26"/>
-          <w:szCs w:val="26"/>
-        </w:rPr>
-      </w:pPr>
-      <w:r>
-        <w:rPr>
-          <w:sz w:val="26"/>
-          <w:szCs w:val="26"/>
-          <w:rtl w:val="0"/>
-        </w:rPr>
-        <w:t xml:space="preserve">Layer 1: Presentation Layer</w:t>
-      </w:r>
-    </w:p>
-    <w:p>
-      <w:pPr>
-        <w:numPr>
-          <w:ilvl w:val="0"/>
-          <w:numId w:val="3"/>
-        </w:numPr>
-        <w:ind w:left="720" w:hanging="360"/>
-        <w:rPr/>
-      </w:pPr>
-      <w:r>
-        <w:rPr>
-          <w:sz w:val="26"/>
-          <w:szCs w:val="26"/>
-          <w:rtl w:val="0"/>
-        </w:rPr>
-        <w:t xml:space="preserve">Component Name: BookingController</w:t>
-      </w:r>
-    </w:p>
-    <w:p>
-      <w:pPr>
-        <w:numPr>
-          <w:ilvl w:val="0"/>
-          <w:numId w:val="3"/>
-        </w:numPr>
-        <w:ind w:left="720" w:hanging="360"/>
-        <w:rPr/>
-      </w:pPr>
-      <w:r>
-        <w:rPr>
-          <w:sz w:val="26"/>
-          <w:szCs w:val="26"/>
-          <w:rtl w:val="0"/>
-        </w:rPr>
-        <w:t xml:space="preserve">Responsibility: Receives the booking request (POST /book), validates input format (forms), and delegates processing to the BookingService.</w:t>
-      </w:r>
-    </w:p>
-    <w:p>
-      <w:pPr>
-        <w:rPr>
-          <w:sz w:val="26"/>
-          <w:szCs w:val="26"/>
-        </w:rPr>
-      </w:pPr>
-      <w:r>
-        <w:rPr>
-          <w:sz w:val="26"/>
-          <w:szCs w:val="26"/>
-          <w:rtl w:val="0"/>
-        </w:rPr>
-        <w:t xml:space="preserve">Layer 2: Business Logic Layer</w:t>
-      </w:r>
-    </w:p>
-    <w:p>
-      <w:pPr>
-        <w:numPr>
-          <w:ilvl w:val="0"/>
-          <w:numId w:val="4"/>
-        </w:numPr>
-        <w:ind w:left="720" w:hanging="360"/>
-        <w:rPr/>
-      </w:pPr>
-      <w:r>
-        <w:rPr>
-          <w:sz w:val="26"/>
-          <w:szCs w:val="26"/>
-          <w:rtl w:val="0"/>
-        </w:rPr>
-        <w:t xml:space="preserve">Component Name: BookingService</w:t>
-      </w:r>
-    </w:p>
-    <w:p>
-      <w:pPr>
-        <w:numPr>
-          <w:ilvl w:val="0"/>
-          <w:numId w:val="4"/>
-        </w:numPr>
-        <w:ind w:left="720" w:hanging="360"/>
-        <w:rPr/>
-      </w:pPr>
-      <w:r>
-        <w:rPr>
-          <w:sz w:val="26"/>
-          <w:szCs w:val="26"/>
-          <w:rtl w:val="0"/>
-        </w:rPr>
-        <w:t xml:space="preserve">Responsibility: Coordinates the reservation process. It checks room availability via RoomService, processes financial transactions via PaymentService (interface with Payment Gateway), and calculates total costs.</w:t>
-      </w:r>
-    </w:p>
-    <w:p>
-      <w:pPr>
-        <w:numPr>
-          <w:ilvl w:val="0"/>
-          <w:numId w:val="4"/>
-        </w:numPr>
-        <w:ind w:left="720" w:hanging="360"/>
-        <w:rPr/>
-      </w:pPr>
-      <w:r>
-        <w:rPr>
-          <w:sz w:val="26"/>
-          <w:szCs w:val="26"/>
-          <w:rtl w:val="0"/>
-        </w:rPr>
-        <w:t xml:space="preserve">Component Name: PaymentService</w:t>
-      </w:r>
-    </w:p>
-    <w:p>
-      <w:pPr>
-        <w:numPr>
-          <w:ilvl w:val="0"/>
-          <w:numId w:val="4"/>
-        </w:numPr>
-        <w:ind w:left="720" w:hanging="360"/>
-        <w:rPr/>
-      </w:pPr>
-      <w:r>
-        <w:rPr>
-          <w:sz w:val="26"/>
-          <w:szCs w:val="26"/>
-          <w:rtl w:val="0"/>
-        </w:rPr>
-        <w:t xml:space="preserve">Responsibility: Encapsulates the logic for communicating with the external Payment Gateway (Actor), ensuring security and isolating third-party dependencies.</w:t>
-      </w:r>
-    </w:p>
-    <w:p>
-      <w:pPr>
-        <w:rPr>
-          <w:sz w:val="26"/>
-          <w:szCs w:val="26"/>
-        </w:rPr>
-      </w:pPr>
-      <w:r>
-        <w:rPr>
-          <w:sz w:val="26"/>
-          <w:szCs w:val="26"/>
-          <w:rtl w:val="0"/>
-        </w:rPr>
-        <w:t xml:space="preserve">Layer 3: Persistence Layer</w:t>
-      </w:r>
-    </w:p>
-    <w:p>
-      <w:pPr>
-        <w:numPr>
-          <w:ilvl w:val="0"/>
-          <w:numId w:val="5"/>
-        </w:numPr>
-        <w:ind w:left="720" w:hanging="360"/>
-        <w:rPr/>
-      </w:pPr>
-      <w:r>
-        <w:rPr>
-          <w:sz w:val="26"/>
-          <w:szCs w:val="26"/>
-          <w:rtl w:val="0"/>
-        </w:rPr>
-        <w:t xml:space="preserve">Component Name: BookingRepository</w:t>
-      </w:r>
-    </w:p>
-    <w:p>
-      <w:pPr>
-        <w:numPr>
-          <w:ilvl w:val="0"/>
-          <w:numId w:val="5"/>
-        </w:numPr>
-        <w:ind w:left="720" w:hanging="360"/>
-        <w:rPr/>
-      </w:pPr>
-      <w:r>
-        <w:rPr>
-          <w:sz w:val="26"/>
-          <w:szCs w:val="26"/>
-          <w:rtl w:val="0"/>
-        </w:rPr>
-        <w:t xml:space="preserve">Responsibility: Translates the finalized booking object into a database insert command (INSERT INTO bookings...) to persist the reservation.</w:t>
-      </w:r>
-    </w:p>
-    <w:p>
-      <w:pPr>
-        <w:pStyle w:val="Heading2"/>
-        <w:rPr>
-          <w:rFonts w:ascii="Times New Roman" w:cs="Times New Roman" w:eastAsia="Times New Roman" w:hAnsi="Times New Roman"/>
-          <w:b w:val="1"/>
-          <w:bCs w:val="1"/>
-          <w:color w:val="000000"/>
-          <w:sz w:val="30"/>
-          <w:szCs w:val="30"/>
-        </w:rPr>
-      </w:pPr>
-      <w:bookmarkStart w:colFirst="0" w:colLast="0" w:name="_le8hyuvvc0o6" w:id="4"/>
-      <w:bookmarkEnd w:id="4"/>
-      <w:r>
-        <w:rPr>
-          <w:rFonts w:ascii="Times New Roman" w:cs="Times New Roman" w:eastAsia="Times New Roman" w:hAnsi="Times New Roman"/>
-          <w:b w:val="1"/>
-          <w:bCs w:val="1"/>
-          <w:color w:val="000000"/>
-          <w:sz w:val="30"/>
-          <w:szCs w:val="30"/>
-          <w:rtl w:val="0"/>
-        </w:rPr>
-        <w:t xml:space="preserve">3.2. Define Interfaces</w:t>
-      </w:r>
-    </w:p>
-    <w:p>
-      <w:pPr>
-        <w:rPr>
-          <w:sz w:val="26"/>
-          <w:szCs w:val="26"/>
-        </w:rPr>
-      </w:pPr>
-      <w:r>
-        <w:rPr>
-          <w:sz w:val="26"/>
-          <w:szCs w:val="26"/>
-          <w:rtl w:val="0"/>
-        </w:rPr>
-        <w:t xml:space="preserve">The following interfaces define the contracts between layers:</w:t>
-      </w:r>
-    </w:p>
-    <w:p>
-      <w:pPr>
-        <w:numPr>
-          <w:ilvl w:val="0"/>
-          <w:numId w:val="6"/>
-        </w:numPr>
-        <w:ind w:left="720" w:hanging="360"/>
-        <w:rPr/>
-      </w:pPr>
-      <w:r>
-        <w:rPr>
-          <w:sz w:val="26"/>
-          <w:szCs w:val="26"/>
-          <w:rtl w:val="0"/>
-        </w:rPr>
-        <w:t xml:space="preserve">Interface provided by Business Logic (for Presentation):</w:t>
-      </w:r>
-    </w:p>
-    <w:p>
-      <w:pPr>
-        <w:numPr>
-          <w:ilvl w:val="1"/>
-          <w:numId w:val="6"/>
-        </w:numPr>
-        <w:ind w:left="1440" w:hanging="360"/>
-        <w:rPr/>
-      </w:pPr>
-      <w:r>
-        <w:rPr>
-          <w:sz w:val="26"/>
-          <w:szCs w:val="26"/>
-          <w:rtl w:val="0"/>
-        </w:rPr>
-        <w:t xml:space="preserve">IBookingService.createReservation(bookingRequest: Dict) -&gt; BookingResult</w:t>
-      </w:r>
-    </w:p>
-    <w:p>
-      <w:pPr>
-        <w:numPr>
-          <w:ilvl w:val="0"/>
-          <w:numId w:val="6"/>
-        </w:numPr>
-        <w:ind w:left="720" w:hanging="360"/>
-        <w:rPr/>
-      </w:pPr>
-      <w:r>
-        <w:rPr>
-          <w:sz w:val="26"/>
-          <w:szCs w:val="26"/>
-          <w:rtl w:val="0"/>
-        </w:rPr>
-        <w:t xml:space="preserve">Interface provided by Persistence (for Business Logic):</w:t>
-      </w:r>
-    </w:p>
-    <w:p>
-      <w:pPr>
-        <w:numPr>
-          <w:ilvl w:val="1"/>
-          <w:numId w:val="6"/>
-        </w:numPr>
-        <w:ind w:left="1440" w:hanging="360"/>
-        <w:rPr/>
-      </w:pPr>
-      <w:r>
-        <w:rPr>
-          <w:sz w:val="26"/>
-          <w:szCs w:val="26"/>
-          <w:rtl w:val="0"/>
-        </w:rPr>
-        <w:t xml:space="preserve">IBookingRepository.save(booking: BookingEntity) -&gt; void</w:t>
-      </w:r>
-    </w:p>
-    <w:p>
-      <w:pPr>
-        <w:numPr>
-          <w:ilvl w:val="1"/>
-          <w:numId w:val="6"/>
-        </w:numPr>
-        <w:ind w:left="1440" w:hanging="360"/>
-        <w:rPr/>
-      </w:pPr>
-      <w:r>
-        <w:rPr>
-          <w:sz w:val="26"/>
-          <w:szCs w:val="26"/>
-          <w:rtl w:val="0"/>
-        </w:rPr>
-        <w:t xml:space="preserve">IBookingRepository.findById(bookingId: int) -&gt; BookingEntity</w:t>
-      </w:r>
-    </w:p>
-    <w:p>
-      <w:pPr>
-        <w:rPr>
-          <w:b w:val="1"/>
-          <w:bCs w:val="1"/>
-          <w:sz w:val="30"/>
-          <w:szCs w:val="30"/>
-        </w:rPr>
-      </w:pPr>
-      <w:r>
-        <w:rPr>
-          <w:rtl w:val="0"/>
-        </w:rPr>
-      </w:r>
-    </w:p>
-    <w:p>
-      <w:pPr>
-        <w:pStyle w:val="Heading1"/>
-        <w:spacing w:after="60" w:before="60" w:lineRule="auto"/>
-        <w:rPr>
-          <w:rFonts w:ascii="Times New Roman" w:cs="Times New Roman" w:eastAsia="Times New Roman" w:hAnsi="Times New Roman"/>
-          <w:b w:val="1"/>
-          <w:bCs w:val="1"/>
-          <w:color w:val="000000"/>
-          <w:sz w:val="30"/>
-          <w:szCs w:val="30"/>
-        </w:rPr>
-      </w:pPr>
-      <w:r>
-        <w:rPr>
-          <w:rFonts w:ascii="Times New Roman" w:cs="Times New Roman" w:eastAsia="Times New Roman" w:hAnsi="Times New Roman"/>
-          <w:b w:val="1"/>
-          <w:bCs w:val="1"/>
-          <w:color w:val="000000"/>
-          <w:sz w:val="30"/>
-          <w:szCs w:val="30"/>
-          <w:rtl w:val="0"/>
-        </w:rPr>
-        <w:t xml:space="preserve">4. Lab Specific Section: III. Component Diagram Modeling</w:t>
-      </w:r>
-    </w:p>
-    <w:p>
-      <w:pPr>
-        <w:rPr>
-          <w:sz w:val="26"/>
-          <w:szCs w:val="26"/>
-        </w:rPr>
-      </w:pPr>
-      <w:r>
-        <w:rPr>
-          <w:sz w:val="26"/>
-          <w:szCs w:val="26"/>
-          <w:rtl w:val="0"/>
-        </w:rPr>
-        <w:t xml:space="preserve">The UML Component Diagram below illustrates the logical view of the Layered Architecture for the Make Reservation functionality. It visually enforces the strict dependency rule (Layer 1 -&gt; Layer 2 -&gt; Layer 3):</w:t>
-      </w:r>
-    </w:p>
-    <w:p>
-      <w:pPr>
-        <w:jc w:val="center"/>
-        <w:rPr>
-          <w:b w:val="1"/>
-          <w:bCs w:val="1"/>
-          <w:sz w:val="30"/>
-          <w:szCs w:val="30"/>
-        </w:rPr>
-      </w:pPr>
-      <w:r>
-        <w:rPr>
-          <w:b w:val="1"/>
-          <w:bCs w:val="1"/>
-          <w:sz w:val="30"/>
-          <w:szCs w:val="30"/>
-        </w:rPr>
-        <w:drawing>
-          <wp:inline distB="114300" distT="114300" distL="114300" distR="114300">
-            <wp:extent cx="4605338" cy="4605338"/>
-            <wp:effectExtent b="0" l="0" r="0" t="0"/>
-            <wp:docPr id="4" name="image1.png"/>
-            <a:graphic>
-              <a:graphicData uri="http://schemas.openxmlformats.org/drawingml/2006/picture">
-                <pic:pic>
-                  <pic:nvPicPr>
-                    <pic:cNvPr id="0" name="image1.png"/>
-                    <pic:cNvPicPr preferRelativeResize="0"/>
-                  </pic:nvPicPr>
-                  <pic:blipFill>
-                    <a:blip r:embed="rId9"/>
-                    <a:srcRect b="0" l="0" r="0" t="0"/>
-                    <a:stretch>
-                      <a:fillRect/>
-                    </a:stretch>
-                  </pic:blipFill>
-                  <pic:spPr>
-                    <a:xfrm>
-                      <a:off x="0" y="0"/>
-                      <a:ext cx="4605338" cy="4605338"/>
+                      <a:ext cx="4851799" cy="3957638"/>
                     </a:xfrm>
                     <a:prstGeom prst="rect"/>
                     <a:ln/>

</xml_diff>

<commit_message>
docs: replace picture lab 2
</commit_message>
<xml_diff>
--- a/Documents/ClassN01_Group_7_Lab_report_2.docx
+++ b/Documents/ClassN01_Group_7_Lab_report_2.docx
@@ -1642,12 +1642,12 @@
             <wp:extent cx="2501410" cy="2539746"/>
             <wp:effectExtent b="0" l="0" r="0" t="0"/>
             <wp:wrapTopAndBottom distB="0" distT="0"/>
-            <wp:docPr descr="A logo for a university  AI-generated content may be incorrect." id="2" name="image2.jpg"/>
+            <wp:docPr descr="A logo for a university  AI-generated content may be incorrect." id="3" name="image1.jpg"/>
             <a:graphic>
               <a:graphicData uri="http://schemas.openxmlformats.org/drawingml/2006/picture">
                 <pic:pic>
                   <pic:nvPicPr>
-                    <pic:cNvPr descr="A logo for a university  AI-generated content may be incorrect." id="0" name="image2.jpg"/>
+                    <pic:cNvPr descr="A logo for a university  AI-generated content may be incorrect." id="0" name="image1.jpg"/>
                     <pic:cNvPicPr preferRelativeResize="0"/>
                   </pic:nvPicPr>
                   <pic:blipFill>
@@ -1974,7 +1974,7 @@
     </w:p>
     <w:sdt>
       <w:sdtPr>
-        <w:id w:val="875646477"/>
+        <w:id w:val="2109002968"/>
         <w:docPartObj>
           <w:docPartGallery w:val="Table of Contents"/>
           <w:docPartUnique w:val="1"/>
@@ -4094,14 +4094,14 @@
         </w:rPr>
         <w:drawing>
           <wp:inline distB="114300" distT="114300" distL="114300" distR="114300">
-            <wp:extent cx="4851799" cy="3957638"/>
+            <wp:extent cx="4746706" cy="3871913"/>
             <wp:effectExtent b="0" l="0" r="0" t="0"/>
-            <wp:docPr id="3" name="image1.png"/>
+            <wp:docPr id="2" name="image2.png"/>
             <a:graphic>
               <a:graphicData uri="http://schemas.openxmlformats.org/drawingml/2006/picture">
                 <pic:pic>
                   <pic:nvPicPr>
-                    <pic:cNvPr id="0" name="image1.png"/>
+                    <pic:cNvPr id="0" name="image2.png"/>
                     <pic:cNvPicPr preferRelativeResize="0"/>
                   </pic:nvPicPr>
                   <pic:blipFill>
@@ -4114,7 +4114,7 @@
                   <pic:spPr>
                     <a:xfrm>
                       <a:off x="0" y="0"/>
-                      <a:ext cx="4851799" cy="3957638"/>
+                      <a:ext cx="4746706" cy="3871913"/>
                     </a:xfrm>
                     <a:prstGeom prst="rect"/>
                     <a:ln/>

</xml_diff>